<commit_message>
Git repository url hozzáadva
</commit_message>
<xml_diff>
--- a/Dokumentáció/FEJLESZTŐI DOKUMENTÁCIÓ.docx
+++ b/Dokumentáció/FEJLESZTŐI DOKUMENTÁCIÓ.docx
@@ -1859,11 +1859,6 @@
           <w:rFonts w:ascii="Times New Roman" w:hAnsi="Times New Roman" w:cs="Times New Roman"/>
         </w:rPr>
         <w:tab/>
-      </w:r>
-      <w:r>
-        <w:rPr>
-          <w:rFonts w:ascii="Times New Roman" w:hAnsi="Times New Roman" w:cs="Times New Roman"/>
-        </w:rPr>
         <w:t xml:space="preserve">feladat </w:t>
       </w:r>
       <w:proofErr w:type="spellStart"/>
@@ -1898,11 +1893,6 @@
           <w:rFonts w:ascii="Times New Roman" w:hAnsi="Times New Roman" w:cs="Times New Roman"/>
         </w:rPr>
         <w:tab/>
-      </w:r>
-      <w:r>
-        <w:rPr>
-          <w:rFonts w:ascii="Times New Roman" w:hAnsi="Times New Roman" w:cs="Times New Roman"/>
-        </w:rPr>
         <w:t xml:space="preserve">felhasználónév, jelszó </w:t>
       </w:r>
     </w:p>
@@ -1923,11 +1913,6 @@
           <w:rFonts w:ascii="Times New Roman" w:hAnsi="Times New Roman" w:cs="Times New Roman"/>
         </w:rPr>
         <w:tab/>
-      </w:r>
-      <w:r>
-        <w:rPr>
-          <w:rFonts w:ascii="Times New Roman" w:hAnsi="Times New Roman" w:cs="Times New Roman"/>
-        </w:rPr>
         <w:t>felhasználónév és egy jogosultságot meghatározó érték</w:t>
       </w:r>
     </w:p>
@@ -1965,14 +1950,7 @@
           <w:rFonts w:ascii="Times New Roman" w:hAnsi="Times New Roman" w:cs="Times New Roman"/>
           <w:sz w:val="28"/>
         </w:rPr>
-        <w:t xml:space="preserve">GET </w:t>
-      </w:r>
-      <w:r>
-        <w:rPr>
-          <w:rFonts w:ascii="Times New Roman" w:hAnsi="Times New Roman" w:cs="Times New Roman"/>
-          <w:sz w:val="28"/>
-        </w:rPr>
-        <w:t>/</w:t>
+        <w:t>GET /</w:t>
       </w:r>
       <w:proofErr w:type="spellStart"/>
       <w:r>
@@ -2001,11 +1979,6 @@
           <w:rFonts w:ascii="Times New Roman" w:hAnsi="Times New Roman" w:cs="Times New Roman"/>
         </w:rPr>
         <w:tab/>
-      </w:r>
-      <w:r>
-        <w:rPr>
-          <w:rFonts w:ascii="Times New Roman" w:hAnsi="Times New Roman" w:cs="Times New Roman"/>
-        </w:rPr>
         <w:t xml:space="preserve">összesfelhasználó kislistázása </w:t>
       </w:r>
     </w:p>
@@ -2045,11 +2018,6 @@
           <w:rFonts w:ascii="Times New Roman" w:hAnsi="Times New Roman" w:cs="Times New Roman"/>
         </w:rPr>
         <w:tab/>
-      </w:r>
-      <w:r>
-        <w:rPr>
-          <w:rFonts w:ascii="Times New Roman" w:hAnsi="Times New Roman" w:cs="Times New Roman"/>
-        </w:rPr>
         <w:t xml:space="preserve">felhasználók listája, adataik </w:t>
       </w:r>
     </w:p>
@@ -2065,8 +2033,17 @@
           <w:rFonts w:ascii="Times New Roman" w:hAnsi="Times New Roman" w:cs="Times New Roman"/>
           <w:sz w:val="28"/>
         </w:rPr>
-        <w:t>POST</w:t>
-      </w:r>
+        <w:t>POST /</w:t>
+      </w:r>
+      <w:proofErr w:type="spellStart"/>
+      <w:r>
+        <w:rPr>
+          <w:rFonts w:ascii="Times New Roman" w:hAnsi="Times New Roman" w:cs="Times New Roman"/>
+          <w:sz w:val="28"/>
+        </w:rPr>
+        <w:t>user</w:t>
+      </w:r>
+      <w:proofErr w:type="spellEnd"/>
       <w:r>
         <w:rPr>
           <w:rFonts w:ascii="Times New Roman" w:hAnsi="Times New Roman" w:cs="Times New Roman"/>
@@ -2074,12 +2051,92 @@
         </w:rPr>
         <w:t xml:space="preserve"> </w:t>
       </w:r>
-      <w:r>
-        <w:rPr>
-          <w:rFonts w:ascii="Times New Roman" w:hAnsi="Times New Roman" w:cs="Times New Roman"/>
-          <w:sz w:val="28"/>
-        </w:rPr>
-        <w:t>/</w:t>
+    </w:p>
+    <w:p>
+      <w:pPr>
+        <w:rPr>
+          <w:rFonts w:ascii="Times New Roman" w:hAnsi="Times New Roman" w:cs="Times New Roman"/>
+        </w:rPr>
+      </w:pPr>
+      <w:r>
+        <w:rPr>
+          <w:rFonts w:ascii="Times New Roman" w:hAnsi="Times New Roman" w:cs="Times New Roman"/>
+        </w:rPr>
+        <w:t xml:space="preserve">tervezett feladat </w:t>
+      </w:r>
+      <w:r>
+        <w:rPr>
+          <w:rFonts w:ascii="Times New Roman" w:hAnsi="Times New Roman" w:cs="Times New Roman"/>
+        </w:rPr>
+        <w:tab/>
+        <w:t xml:space="preserve">adott felhasználó adatainak kislistázása </w:t>
+      </w:r>
+    </w:p>
+    <w:p>
+      <w:pPr>
+        <w:rPr>
+          <w:rFonts w:ascii="Times New Roman" w:hAnsi="Times New Roman" w:cs="Times New Roman"/>
+        </w:rPr>
+      </w:pPr>
+      <w:r>
+        <w:rPr>
+          <w:rFonts w:ascii="Times New Roman" w:hAnsi="Times New Roman" w:cs="Times New Roman"/>
+        </w:rPr>
+        <w:t xml:space="preserve">bemenet </w:t>
+      </w:r>
+      <w:r>
+        <w:rPr>
+          <w:rFonts w:ascii="Times New Roman" w:hAnsi="Times New Roman" w:cs="Times New Roman"/>
+        </w:rPr>
+        <w:tab/>
+      </w:r>
+      <w:r>
+        <w:rPr>
+          <w:rFonts w:ascii="Times New Roman" w:hAnsi="Times New Roman" w:cs="Times New Roman"/>
+        </w:rPr>
+        <w:tab/>
+        <w:t xml:space="preserve">paraméterként kapott azonosító </w:t>
+      </w:r>
+    </w:p>
+    <w:p>
+      <w:pPr>
+        <w:rPr>
+          <w:rFonts w:ascii="Times New Roman" w:hAnsi="Times New Roman" w:cs="Times New Roman"/>
+        </w:rPr>
+      </w:pPr>
+      <w:r>
+        <w:rPr>
+          <w:rFonts w:ascii="Times New Roman" w:hAnsi="Times New Roman" w:cs="Times New Roman"/>
+        </w:rPr>
+        <w:t xml:space="preserve">kimenet adott </w:t>
+      </w:r>
+      <w:r>
+        <w:rPr>
+          <w:rFonts w:ascii="Times New Roman" w:hAnsi="Times New Roman" w:cs="Times New Roman"/>
+        </w:rPr>
+        <w:tab/>
+      </w:r>
+      <w:r>
+        <w:rPr>
+          <w:rFonts w:ascii="Times New Roman" w:hAnsi="Times New Roman" w:cs="Times New Roman"/>
+        </w:rPr>
+        <w:tab/>
+        <w:t xml:space="preserve">felhasználó adatai </w:t>
+      </w:r>
+    </w:p>
+    <w:p>
+      <w:pPr>
+        <w:rPr>
+          <w:rFonts w:ascii="Times New Roman" w:hAnsi="Times New Roman" w:cs="Times New Roman"/>
+          <w:sz w:val="28"/>
+        </w:rPr>
+      </w:pPr>
+      <w:r>
+        <w:rPr>
+          <w:rFonts w:ascii="Times New Roman" w:hAnsi="Times New Roman" w:cs="Times New Roman"/>
+          <w:sz w:val="28"/>
+        </w:rPr>
+        <w:t>PUT /</w:t>
       </w:r>
       <w:proofErr w:type="spellStart"/>
       <w:r>
@@ -2095,6 +2152,398 @@
           <w:rFonts w:ascii="Times New Roman" w:hAnsi="Times New Roman" w:cs="Times New Roman"/>
           <w:sz w:val="28"/>
         </w:rPr>
+        <w:t>/{</w:t>
+      </w:r>
+      <w:proofErr w:type="spellStart"/>
+      <w:r>
+        <w:rPr>
+          <w:rFonts w:ascii="Times New Roman" w:hAnsi="Times New Roman" w:cs="Times New Roman"/>
+          <w:sz w:val="28"/>
+        </w:rPr>
+        <w:t>id</w:t>
+      </w:r>
+      <w:proofErr w:type="spellEnd"/>
+      <w:r>
+        <w:rPr>
+          <w:rFonts w:ascii="Times New Roman" w:hAnsi="Times New Roman" w:cs="Times New Roman"/>
+          <w:sz w:val="28"/>
+        </w:rPr>
+        <w:t xml:space="preserve">} </w:t>
+      </w:r>
+    </w:p>
+    <w:p>
+      <w:pPr>
+        <w:rPr>
+          <w:rFonts w:ascii="Times New Roman" w:hAnsi="Times New Roman" w:cs="Times New Roman"/>
+        </w:rPr>
+      </w:pPr>
+      <w:r>
+        <w:rPr>
+          <w:rFonts w:ascii="Times New Roman" w:hAnsi="Times New Roman" w:cs="Times New Roman"/>
+        </w:rPr>
+        <w:t xml:space="preserve">tervezett feladat </w:t>
+      </w:r>
+      <w:r>
+        <w:rPr>
+          <w:rFonts w:ascii="Times New Roman" w:hAnsi="Times New Roman" w:cs="Times New Roman"/>
+        </w:rPr>
+        <w:tab/>
+        <w:t xml:space="preserve">felhasználó módosítása </w:t>
+      </w:r>
+    </w:p>
+    <w:p>
+      <w:pPr>
+        <w:rPr>
+          <w:rFonts w:ascii="Times New Roman" w:hAnsi="Times New Roman" w:cs="Times New Roman"/>
+        </w:rPr>
+      </w:pPr>
+      <w:r>
+        <w:rPr>
+          <w:rFonts w:ascii="Times New Roman" w:hAnsi="Times New Roman" w:cs="Times New Roman"/>
+        </w:rPr>
+        <w:t xml:space="preserve">bemenet </w:t>
+      </w:r>
+      <w:r>
+        <w:rPr>
+          <w:rFonts w:ascii="Times New Roman" w:hAnsi="Times New Roman" w:cs="Times New Roman"/>
+        </w:rPr>
+        <w:tab/>
+      </w:r>
+      <w:r>
+        <w:rPr>
+          <w:rFonts w:ascii="Times New Roman" w:hAnsi="Times New Roman" w:cs="Times New Roman"/>
+        </w:rPr>
+        <w:tab/>
+        <w:t xml:space="preserve">felhasználó adatai a módosítottokkal </w:t>
+      </w:r>
+    </w:p>
+    <w:p>
+      <w:pPr>
+        <w:rPr>
+          <w:rFonts w:ascii="Times New Roman" w:hAnsi="Times New Roman" w:cs="Times New Roman"/>
+        </w:rPr>
+      </w:pPr>
+      <w:r>
+        <w:rPr>
+          <w:rFonts w:ascii="Times New Roman" w:hAnsi="Times New Roman" w:cs="Times New Roman"/>
+        </w:rPr>
+        <w:t xml:space="preserve">kimenet </w:t>
+      </w:r>
+      <w:r>
+        <w:rPr>
+          <w:rFonts w:ascii="Times New Roman" w:hAnsi="Times New Roman" w:cs="Times New Roman"/>
+        </w:rPr>
+        <w:tab/>
+      </w:r>
+      <w:r>
+        <w:rPr>
+          <w:rFonts w:ascii="Times New Roman" w:hAnsi="Times New Roman" w:cs="Times New Roman"/>
+        </w:rPr>
+        <w:tab/>
+        <w:t xml:space="preserve">visszajelzés a művelet sikerességéről </w:t>
+      </w:r>
+    </w:p>
+    <w:p>
+      <w:pPr>
+        <w:rPr>
+          <w:rFonts w:ascii="Times New Roman" w:hAnsi="Times New Roman" w:cs="Times New Roman"/>
+          <w:sz w:val="28"/>
+        </w:rPr>
+      </w:pPr>
+      <w:r>
+        <w:rPr>
+          <w:rFonts w:ascii="Times New Roman" w:hAnsi="Times New Roman" w:cs="Times New Roman"/>
+          <w:sz w:val="28"/>
+        </w:rPr>
+        <w:t>DELETE /</w:t>
+      </w:r>
+      <w:proofErr w:type="spellStart"/>
+      <w:r>
+        <w:rPr>
+          <w:rFonts w:ascii="Times New Roman" w:hAnsi="Times New Roman" w:cs="Times New Roman"/>
+          <w:sz w:val="28"/>
+        </w:rPr>
+        <w:t>user</w:t>
+      </w:r>
+      <w:proofErr w:type="spellEnd"/>
+      <w:r>
+        <w:rPr>
+          <w:rFonts w:ascii="Times New Roman" w:hAnsi="Times New Roman" w:cs="Times New Roman"/>
+          <w:sz w:val="28"/>
+        </w:rPr>
+        <w:t>/{</w:t>
+      </w:r>
+      <w:proofErr w:type="spellStart"/>
+      <w:r>
+        <w:rPr>
+          <w:rFonts w:ascii="Times New Roman" w:hAnsi="Times New Roman" w:cs="Times New Roman"/>
+          <w:sz w:val="28"/>
+        </w:rPr>
+        <w:t>id</w:t>
+      </w:r>
+      <w:proofErr w:type="spellEnd"/>
+      <w:r>
+        <w:rPr>
+          <w:rFonts w:ascii="Times New Roman" w:hAnsi="Times New Roman" w:cs="Times New Roman"/>
+          <w:sz w:val="28"/>
+        </w:rPr>
+        <w:t xml:space="preserve">} </w:t>
+      </w:r>
+    </w:p>
+    <w:p>
+      <w:pPr>
+        <w:rPr>
+          <w:rFonts w:ascii="Times New Roman" w:hAnsi="Times New Roman" w:cs="Times New Roman"/>
+        </w:rPr>
+      </w:pPr>
+      <w:r>
+        <w:rPr>
+          <w:rFonts w:ascii="Times New Roman" w:hAnsi="Times New Roman" w:cs="Times New Roman"/>
+        </w:rPr>
+        <w:t xml:space="preserve">tervezett feladat </w:t>
+      </w:r>
+      <w:r>
+        <w:rPr>
+          <w:rFonts w:ascii="Times New Roman" w:hAnsi="Times New Roman" w:cs="Times New Roman"/>
+        </w:rPr>
+        <w:tab/>
+        <w:t xml:space="preserve">töröl egy felhasználót azonosító alapján </w:t>
+      </w:r>
+    </w:p>
+    <w:p>
+      <w:pPr>
+        <w:rPr>
+          <w:rFonts w:ascii="Times New Roman" w:hAnsi="Times New Roman" w:cs="Times New Roman"/>
+        </w:rPr>
+      </w:pPr>
+      <w:r>
+        <w:rPr>
+          <w:rFonts w:ascii="Times New Roman" w:hAnsi="Times New Roman" w:cs="Times New Roman"/>
+        </w:rPr>
+        <w:t xml:space="preserve">bemenet </w:t>
+      </w:r>
+      <w:r>
+        <w:rPr>
+          <w:rFonts w:ascii="Times New Roman" w:hAnsi="Times New Roman" w:cs="Times New Roman"/>
+        </w:rPr>
+        <w:tab/>
+      </w:r>
+      <w:r>
+        <w:rPr>
+          <w:rFonts w:ascii="Times New Roman" w:hAnsi="Times New Roman" w:cs="Times New Roman"/>
+        </w:rPr>
+        <w:tab/>
+        <w:t xml:space="preserve">paraméterként kapott azonosító </w:t>
+      </w:r>
+    </w:p>
+    <w:p>
+      <w:pPr>
+        <w:rPr>
+          <w:rFonts w:ascii="Times New Roman" w:hAnsi="Times New Roman" w:cs="Times New Roman"/>
+        </w:rPr>
+      </w:pPr>
+      <w:r>
+        <w:rPr>
+          <w:rFonts w:ascii="Times New Roman" w:hAnsi="Times New Roman" w:cs="Times New Roman"/>
+        </w:rPr>
+        <w:t xml:space="preserve">kimenet </w:t>
+      </w:r>
+      <w:r>
+        <w:rPr>
+          <w:rFonts w:ascii="Times New Roman" w:hAnsi="Times New Roman" w:cs="Times New Roman"/>
+        </w:rPr>
+        <w:tab/>
+      </w:r>
+      <w:r>
+        <w:rPr>
+          <w:rFonts w:ascii="Times New Roman" w:hAnsi="Times New Roman" w:cs="Times New Roman"/>
+        </w:rPr>
+        <w:tab/>
+        <w:t>visszajelzés a művelet sikerességéről</w:t>
+      </w:r>
+    </w:p>
+    <w:p>
+      <w:pPr>
+        <w:rPr>
+          <w:rFonts w:ascii="Times New Roman" w:hAnsi="Times New Roman" w:cs="Times New Roman"/>
+        </w:rPr>
+      </w:pPr>
+    </w:p>
+    <w:p>
+      <w:pPr>
+        <w:rPr>
+          <w:rFonts w:ascii="Times New Roman" w:hAnsi="Times New Roman" w:cs="Times New Roman"/>
+        </w:rPr>
+      </w:pPr>
+    </w:p>
+    <w:p>
+      <w:pPr>
+        <w:rPr>
+          <w:rFonts w:ascii="Times New Roman" w:hAnsi="Times New Roman" w:cs="Times New Roman"/>
+        </w:rPr>
+      </w:pPr>
+    </w:p>
+    <w:p>
+      <w:pPr>
+        <w:rPr>
+          <w:rFonts w:ascii="Times New Roman" w:hAnsi="Times New Roman" w:cs="Times New Roman"/>
+        </w:rPr>
+      </w:pPr>
+    </w:p>
+    <w:p>
+      <w:pPr>
+        <w:rPr>
+          <w:rFonts w:ascii="Times New Roman" w:hAnsi="Times New Roman" w:cs="Times New Roman"/>
+        </w:rPr>
+      </w:pPr>
+    </w:p>
+    <w:p>
+      <w:pPr>
+        <w:rPr>
+          <w:rFonts w:ascii="Times New Roman" w:hAnsi="Times New Roman" w:cs="Times New Roman"/>
+        </w:rPr>
+      </w:pPr>
+    </w:p>
+    <w:p>
+      <w:pPr>
+        <w:rPr>
+          <w:rFonts w:ascii="Times New Roman" w:hAnsi="Times New Roman" w:cs="Times New Roman"/>
+        </w:rPr>
+      </w:pPr>
+    </w:p>
+    <w:p>
+      <w:pPr>
+        <w:rPr>
+          <w:rFonts w:ascii="Times New Roman" w:hAnsi="Times New Roman" w:cs="Times New Roman"/>
+        </w:rPr>
+      </w:pPr>
+    </w:p>
+    <w:p>
+      <w:pPr>
+        <w:rPr>
+          <w:rFonts w:ascii="Times New Roman" w:hAnsi="Times New Roman" w:cs="Times New Roman"/>
+          <w:sz w:val="28"/>
+        </w:rPr>
+      </w:pPr>
+      <w:r>
+        <w:rPr>
+          <w:rFonts w:ascii="Times New Roman" w:hAnsi="Times New Roman" w:cs="Times New Roman"/>
+          <w:sz w:val="28"/>
+        </w:rPr>
+        <w:t>CSOPORTOK</w:t>
+      </w:r>
+    </w:p>
+    <w:p>
+      <w:pPr>
+        <w:rPr>
+          <w:rFonts w:ascii="Times New Roman" w:hAnsi="Times New Roman" w:cs="Times New Roman"/>
+          <w:sz w:val="28"/>
+        </w:rPr>
+      </w:pPr>
+      <w:r>
+        <w:rPr>
+          <w:rFonts w:ascii="Times New Roman" w:hAnsi="Times New Roman" w:cs="Times New Roman"/>
+          <w:sz w:val="28"/>
+        </w:rPr>
+        <w:t>GET /</w:t>
+      </w:r>
+      <w:proofErr w:type="spellStart"/>
+      <w:r>
+        <w:rPr>
+          <w:rFonts w:ascii="Times New Roman" w:hAnsi="Times New Roman" w:cs="Times New Roman"/>
+          <w:sz w:val="28"/>
+        </w:rPr>
+        <w:t>group</w:t>
+      </w:r>
+      <w:proofErr w:type="spellEnd"/>
+    </w:p>
+    <w:p>
+      <w:pPr>
+        <w:rPr>
+          <w:rFonts w:ascii="Times New Roman" w:hAnsi="Times New Roman" w:cs="Times New Roman"/>
+        </w:rPr>
+      </w:pPr>
+      <w:r>
+        <w:rPr>
+          <w:rFonts w:ascii="Times New Roman" w:hAnsi="Times New Roman" w:cs="Times New Roman"/>
+        </w:rPr>
+        <w:t xml:space="preserve">tervezett feladat </w:t>
+      </w:r>
+      <w:r>
+        <w:rPr>
+          <w:rFonts w:ascii="Times New Roman" w:hAnsi="Times New Roman" w:cs="Times New Roman"/>
+        </w:rPr>
+        <w:tab/>
+        <w:t xml:space="preserve">összes csoport kislistázása </w:t>
+      </w:r>
+    </w:p>
+    <w:p>
+      <w:pPr>
+        <w:rPr>
+          <w:rFonts w:ascii="Times New Roman" w:hAnsi="Times New Roman" w:cs="Times New Roman"/>
+        </w:rPr>
+      </w:pPr>
+      <w:r>
+        <w:rPr>
+          <w:rFonts w:ascii="Times New Roman" w:hAnsi="Times New Roman" w:cs="Times New Roman"/>
+        </w:rPr>
+        <w:t xml:space="preserve">bemenet </w:t>
+      </w:r>
+    </w:p>
+    <w:p>
+      <w:pPr>
+        <w:rPr>
+          <w:rFonts w:ascii="Times New Roman" w:hAnsi="Times New Roman" w:cs="Times New Roman"/>
+        </w:rPr>
+      </w:pPr>
+      <w:r>
+        <w:rPr>
+          <w:rFonts w:ascii="Times New Roman" w:hAnsi="Times New Roman" w:cs="Times New Roman"/>
+        </w:rPr>
+        <w:t xml:space="preserve">kimenet </w:t>
+      </w:r>
+      <w:r>
+        <w:rPr>
+          <w:rFonts w:ascii="Times New Roman" w:hAnsi="Times New Roman" w:cs="Times New Roman"/>
+        </w:rPr>
+        <w:tab/>
+      </w:r>
+      <w:r>
+        <w:rPr>
+          <w:rFonts w:ascii="Times New Roman" w:hAnsi="Times New Roman" w:cs="Times New Roman"/>
+        </w:rPr>
+        <w:tab/>
+        <w:t xml:space="preserve">csoport listája, adataik </w:t>
+      </w:r>
+    </w:p>
+    <w:p>
+      <w:pPr>
+        <w:rPr>
+          <w:rFonts w:ascii="Times New Roman" w:hAnsi="Times New Roman" w:cs="Times New Roman"/>
+          <w:sz w:val="28"/>
+        </w:rPr>
+      </w:pPr>
+      <w:r>
+        <w:rPr>
+          <w:rFonts w:ascii="Times New Roman" w:hAnsi="Times New Roman" w:cs="Times New Roman"/>
+          <w:sz w:val="28"/>
+        </w:rPr>
+        <w:t>POST /</w:t>
+      </w:r>
+      <w:proofErr w:type="spellStart"/>
+      <w:r>
+        <w:rPr>
+          <w:rFonts w:ascii="Times New Roman" w:hAnsi="Times New Roman" w:cs="Times New Roman"/>
+          <w:sz w:val="28"/>
+        </w:rPr>
+        <w:t>group</w:t>
+      </w:r>
+      <w:proofErr w:type="spellEnd"/>
+      <w:r>
+        <w:rPr>
+          <w:rFonts w:ascii="Times New Roman" w:hAnsi="Times New Roman" w:cs="Times New Roman"/>
+          <w:sz w:val="28"/>
+        </w:rPr>
         <w:t xml:space="preserve"> </w:t>
       </w:r>
     </w:p>
@@ -2115,12 +2564,7 @@
           <w:rFonts w:ascii="Times New Roman" w:hAnsi="Times New Roman" w:cs="Times New Roman"/>
         </w:rPr>
         <w:tab/>
-      </w:r>
-      <w:r>
-        <w:rPr>
-          <w:rFonts w:ascii="Times New Roman" w:hAnsi="Times New Roman" w:cs="Times New Roman"/>
-        </w:rPr>
-        <w:t xml:space="preserve">adott felhasználó adatainak kislistázása </w:t>
+        <w:t xml:space="preserve">adott csoportok adatainak kislistázása </w:t>
       </w:r>
     </w:p>
     <w:p>
@@ -2146,11 +2590,6 @@
           <w:rFonts w:ascii="Times New Roman" w:hAnsi="Times New Roman" w:cs="Times New Roman"/>
         </w:rPr>
         <w:tab/>
-      </w:r>
-      <w:r>
-        <w:rPr>
-          <w:rFonts w:ascii="Times New Roman" w:hAnsi="Times New Roman" w:cs="Times New Roman"/>
-        </w:rPr>
         <w:t xml:space="preserve">paraméterként kapott azonosító </w:t>
       </w:r>
     </w:p>
@@ -2177,42 +2616,30 @@
           <w:rFonts w:ascii="Times New Roman" w:hAnsi="Times New Roman" w:cs="Times New Roman"/>
         </w:rPr>
         <w:tab/>
-      </w:r>
-      <w:r>
-        <w:rPr>
-          <w:rFonts w:ascii="Times New Roman" w:hAnsi="Times New Roman" w:cs="Times New Roman"/>
-        </w:rPr>
-        <w:t xml:space="preserve">felhasználó adatai </w:t>
-      </w:r>
-    </w:p>
-    <w:p>
-      <w:pPr>
-        <w:rPr>
-          <w:rFonts w:ascii="Times New Roman" w:hAnsi="Times New Roman" w:cs="Times New Roman"/>
-          <w:sz w:val="28"/>
-        </w:rPr>
-      </w:pPr>
-      <w:r>
-        <w:rPr>
-          <w:rFonts w:ascii="Times New Roman" w:hAnsi="Times New Roman" w:cs="Times New Roman"/>
-          <w:sz w:val="28"/>
-        </w:rPr>
-        <w:t xml:space="preserve">PUT </w:t>
-      </w:r>
-      <w:r>
-        <w:rPr>
-          <w:rFonts w:ascii="Times New Roman" w:hAnsi="Times New Roman" w:cs="Times New Roman"/>
-          <w:sz w:val="28"/>
-        </w:rPr>
-        <w:t>/</w:t>
-      </w:r>
-      <w:proofErr w:type="spellStart"/>
-      <w:r>
-        <w:rPr>
-          <w:rFonts w:ascii="Times New Roman" w:hAnsi="Times New Roman" w:cs="Times New Roman"/>
-          <w:sz w:val="28"/>
-        </w:rPr>
-        <w:t>user</w:t>
+        <w:t xml:space="preserve">csoportok adatai </w:t>
+      </w:r>
+    </w:p>
+    <w:p>
+      <w:pPr>
+        <w:rPr>
+          <w:rFonts w:ascii="Times New Roman" w:hAnsi="Times New Roman" w:cs="Times New Roman"/>
+          <w:sz w:val="28"/>
+        </w:rPr>
+      </w:pPr>
+      <w:r>
+        <w:rPr>
+          <w:rFonts w:ascii="Times New Roman" w:hAnsi="Times New Roman" w:cs="Times New Roman"/>
+          <w:sz w:val="28"/>
+        </w:rPr>
+        <w:t>PUT /</w:t>
+      </w:r>
+      <w:proofErr w:type="spellStart"/>
+      <w:r>
+        <w:rPr>
+          <w:rFonts w:ascii="Times New Roman" w:hAnsi="Times New Roman" w:cs="Times New Roman"/>
+          <w:sz w:val="28"/>
+        </w:rPr>
+        <w:t>group</w:t>
       </w:r>
       <w:proofErr w:type="spellEnd"/>
       <w:r>
@@ -2236,14 +2663,7 @@
           <w:rFonts w:ascii="Times New Roman" w:hAnsi="Times New Roman" w:cs="Times New Roman"/>
           <w:sz w:val="28"/>
         </w:rPr>
-        <w:t>}</w:t>
-      </w:r>
-      <w:r>
-        <w:rPr>
-          <w:rFonts w:ascii="Times New Roman" w:hAnsi="Times New Roman" w:cs="Times New Roman"/>
-          <w:sz w:val="28"/>
-        </w:rPr>
-        <w:t xml:space="preserve"> </w:t>
+        <w:t xml:space="preserve">} </w:t>
       </w:r>
     </w:p>
     <w:p>
@@ -2263,12 +2683,7 @@
           <w:rFonts w:ascii="Times New Roman" w:hAnsi="Times New Roman" w:cs="Times New Roman"/>
         </w:rPr>
         <w:tab/>
-      </w:r>
-      <w:r>
-        <w:rPr>
-          <w:rFonts w:ascii="Times New Roman" w:hAnsi="Times New Roman" w:cs="Times New Roman"/>
-        </w:rPr>
-        <w:t xml:space="preserve">felhasználó módosítása </w:t>
+        <w:t xml:space="preserve">csoportok módosítása </w:t>
       </w:r>
     </w:p>
     <w:p>
@@ -2294,12 +2709,7 @@
           <w:rFonts w:ascii="Times New Roman" w:hAnsi="Times New Roman" w:cs="Times New Roman"/>
         </w:rPr>
         <w:tab/>
-      </w:r>
-      <w:r>
-        <w:rPr>
-          <w:rFonts w:ascii="Times New Roman" w:hAnsi="Times New Roman" w:cs="Times New Roman"/>
-        </w:rPr>
-        <w:t xml:space="preserve">felhasználó adatai a módosítottokkal </w:t>
+        <w:t xml:space="preserve">csoportok adatai a módosítottokkal </w:t>
       </w:r>
     </w:p>
     <w:p>
@@ -2325,11 +2735,6 @@
           <w:rFonts w:ascii="Times New Roman" w:hAnsi="Times New Roman" w:cs="Times New Roman"/>
         </w:rPr>
         <w:tab/>
-      </w:r>
-      <w:r>
-        <w:rPr>
-          <w:rFonts w:ascii="Times New Roman" w:hAnsi="Times New Roman" w:cs="Times New Roman"/>
-        </w:rPr>
         <w:t xml:space="preserve">visszajelzés a művelet sikerességéről </w:t>
       </w:r>
     </w:p>
@@ -2345,37 +2750,23 @@
           <w:rFonts w:ascii="Times New Roman" w:hAnsi="Times New Roman" w:cs="Times New Roman"/>
           <w:sz w:val="28"/>
         </w:rPr>
-        <w:t>DELET</w:t>
-      </w:r>
-      <w:r>
-        <w:rPr>
-          <w:rFonts w:ascii="Times New Roman" w:hAnsi="Times New Roman" w:cs="Times New Roman"/>
-          <w:sz w:val="28"/>
-        </w:rPr>
-        <w:t>E /</w:t>
-      </w:r>
-      <w:proofErr w:type="spellStart"/>
-      <w:r>
-        <w:rPr>
-          <w:rFonts w:ascii="Times New Roman" w:hAnsi="Times New Roman" w:cs="Times New Roman"/>
-          <w:sz w:val="28"/>
-        </w:rPr>
-        <w:t>user</w:t>
-      </w:r>
-      <w:proofErr w:type="spellEnd"/>
-      <w:r>
-        <w:rPr>
-          <w:rFonts w:ascii="Times New Roman" w:hAnsi="Times New Roman" w:cs="Times New Roman"/>
-          <w:sz w:val="28"/>
-        </w:rPr>
-        <w:t>/</w:t>
-      </w:r>
-      <w:r>
-        <w:rPr>
-          <w:rFonts w:ascii="Times New Roman" w:hAnsi="Times New Roman" w:cs="Times New Roman"/>
-          <w:sz w:val="28"/>
-        </w:rPr>
-        <w:t>{</w:t>
+        <w:t>DELETE /</w:t>
+      </w:r>
+      <w:proofErr w:type="spellStart"/>
+      <w:r>
+        <w:rPr>
+          <w:rFonts w:ascii="Times New Roman" w:hAnsi="Times New Roman" w:cs="Times New Roman"/>
+          <w:sz w:val="28"/>
+        </w:rPr>
+        <w:t>group</w:t>
+      </w:r>
+      <w:proofErr w:type="spellEnd"/>
+      <w:r>
+        <w:rPr>
+          <w:rFonts w:ascii="Times New Roman" w:hAnsi="Times New Roman" w:cs="Times New Roman"/>
+          <w:sz w:val="28"/>
+        </w:rPr>
+        <w:t>/{</w:t>
       </w:r>
       <w:proofErr w:type="spellStart"/>
       <w:r>
@@ -2391,14 +2782,7 @@
           <w:rFonts w:ascii="Times New Roman" w:hAnsi="Times New Roman" w:cs="Times New Roman"/>
           <w:sz w:val="28"/>
         </w:rPr>
-        <w:t>}</w:t>
-      </w:r>
-      <w:r>
-        <w:rPr>
-          <w:rFonts w:ascii="Times New Roman" w:hAnsi="Times New Roman" w:cs="Times New Roman"/>
-          <w:sz w:val="28"/>
-        </w:rPr>
-        <w:t xml:space="preserve"> </w:t>
+        <w:t xml:space="preserve">} </w:t>
       </w:r>
     </w:p>
     <w:p>
@@ -2418,597 +2802,7 @@
           <w:rFonts w:ascii="Times New Roman" w:hAnsi="Times New Roman" w:cs="Times New Roman"/>
         </w:rPr>
         <w:tab/>
-      </w:r>
-      <w:r>
-        <w:rPr>
-          <w:rFonts w:ascii="Times New Roman" w:hAnsi="Times New Roman" w:cs="Times New Roman"/>
-        </w:rPr>
-        <w:t xml:space="preserve">töröl egy felhasználót azonosító alapján </w:t>
-      </w:r>
-    </w:p>
-    <w:p>
-      <w:pPr>
-        <w:rPr>
-          <w:rFonts w:ascii="Times New Roman" w:hAnsi="Times New Roman" w:cs="Times New Roman"/>
-        </w:rPr>
-      </w:pPr>
-      <w:r>
-        <w:rPr>
-          <w:rFonts w:ascii="Times New Roman" w:hAnsi="Times New Roman" w:cs="Times New Roman"/>
-        </w:rPr>
-        <w:t xml:space="preserve">bemenet </w:t>
-      </w:r>
-      <w:r>
-        <w:rPr>
-          <w:rFonts w:ascii="Times New Roman" w:hAnsi="Times New Roman" w:cs="Times New Roman"/>
-        </w:rPr>
-        <w:tab/>
-      </w:r>
-      <w:r>
-        <w:rPr>
-          <w:rFonts w:ascii="Times New Roman" w:hAnsi="Times New Roman" w:cs="Times New Roman"/>
-        </w:rPr>
-        <w:tab/>
-      </w:r>
-      <w:r>
-        <w:rPr>
-          <w:rFonts w:ascii="Times New Roman" w:hAnsi="Times New Roman" w:cs="Times New Roman"/>
-        </w:rPr>
-        <w:t xml:space="preserve">paraméterként kapott azonosító </w:t>
-      </w:r>
-    </w:p>
-    <w:p>
-      <w:pPr>
-        <w:rPr>
-          <w:rFonts w:ascii="Times New Roman" w:hAnsi="Times New Roman" w:cs="Times New Roman"/>
-        </w:rPr>
-      </w:pPr>
-      <w:r>
-        <w:rPr>
-          <w:rFonts w:ascii="Times New Roman" w:hAnsi="Times New Roman" w:cs="Times New Roman"/>
-        </w:rPr>
-        <w:t xml:space="preserve">kimenet </w:t>
-      </w:r>
-      <w:r>
-        <w:rPr>
-          <w:rFonts w:ascii="Times New Roman" w:hAnsi="Times New Roman" w:cs="Times New Roman"/>
-        </w:rPr>
-        <w:tab/>
-      </w:r>
-      <w:r>
-        <w:rPr>
-          <w:rFonts w:ascii="Times New Roman" w:hAnsi="Times New Roman" w:cs="Times New Roman"/>
-        </w:rPr>
-        <w:tab/>
-      </w:r>
-      <w:r>
-        <w:rPr>
-          <w:rFonts w:ascii="Times New Roman" w:hAnsi="Times New Roman" w:cs="Times New Roman"/>
-        </w:rPr>
-        <w:t>visszajelzés a művelet sikerességéről</w:t>
-      </w:r>
-    </w:p>
-    <w:p>
-      <w:pPr>
-        <w:rPr>
-          <w:rFonts w:ascii="Times New Roman" w:hAnsi="Times New Roman" w:cs="Times New Roman"/>
-        </w:rPr>
-      </w:pPr>
-    </w:p>
-    <w:p>
-      <w:pPr>
-        <w:rPr>
-          <w:rFonts w:ascii="Times New Roman" w:hAnsi="Times New Roman" w:cs="Times New Roman"/>
-        </w:rPr>
-      </w:pPr>
-    </w:p>
-    <w:p>
-      <w:pPr>
-        <w:rPr>
-          <w:rFonts w:ascii="Times New Roman" w:hAnsi="Times New Roman" w:cs="Times New Roman"/>
-        </w:rPr>
-      </w:pPr>
-    </w:p>
-    <w:p>
-      <w:pPr>
-        <w:rPr>
-          <w:rFonts w:ascii="Times New Roman" w:hAnsi="Times New Roman" w:cs="Times New Roman"/>
-        </w:rPr>
-      </w:pPr>
-    </w:p>
-    <w:p>
-      <w:pPr>
-        <w:rPr>
-          <w:rFonts w:ascii="Times New Roman" w:hAnsi="Times New Roman" w:cs="Times New Roman"/>
-        </w:rPr>
-      </w:pPr>
-    </w:p>
-    <w:p>
-      <w:pPr>
-        <w:rPr>
-          <w:rFonts w:ascii="Times New Roman" w:hAnsi="Times New Roman" w:cs="Times New Roman"/>
-        </w:rPr>
-      </w:pPr>
-    </w:p>
-    <w:p>
-      <w:pPr>
-        <w:rPr>
-          <w:rFonts w:ascii="Times New Roman" w:hAnsi="Times New Roman" w:cs="Times New Roman"/>
-        </w:rPr>
-      </w:pPr>
-    </w:p>
-    <w:p>
-      <w:pPr>
-        <w:rPr>
-          <w:rFonts w:ascii="Times New Roman" w:hAnsi="Times New Roman" w:cs="Times New Roman"/>
-        </w:rPr>
-      </w:pPr>
-    </w:p>
-    <w:p>
-      <w:pPr>
-        <w:rPr>
-          <w:rFonts w:ascii="Times New Roman" w:hAnsi="Times New Roman" w:cs="Times New Roman"/>
-          <w:sz w:val="28"/>
-        </w:rPr>
-      </w:pPr>
-      <w:r>
-        <w:rPr>
-          <w:rFonts w:ascii="Times New Roman" w:hAnsi="Times New Roman" w:cs="Times New Roman"/>
-          <w:sz w:val="28"/>
-        </w:rPr>
-        <w:t>CSOPORTOK</w:t>
-      </w:r>
-    </w:p>
-    <w:p>
-      <w:pPr>
-        <w:rPr>
-          <w:rFonts w:ascii="Times New Roman" w:hAnsi="Times New Roman" w:cs="Times New Roman"/>
-          <w:sz w:val="28"/>
-        </w:rPr>
-      </w:pPr>
-      <w:r>
-        <w:rPr>
-          <w:rFonts w:ascii="Times New Roman" w:hAnsi="Times New Roman" w:cs="Times New Roman"/>
-          <w:sz w:val="28"/>
-        </w:rPr>
-        <w:t>GET /</w:t>
-      </w:r>
-      <w:proofErr w:type="spellStart"/>
-      <w:r>
-        <w:rPr>
-          <w:rFonts w:ascii="Times New Roman" w:hAnsi="Times New Roman" w:cs="Times New Roman"/>
-          <w:sz w:val="28"/>
-        </w:rPr>
-        <w:t>group</w:t>
-      </w:r>
-      <w:proofErr w:type="spellEnd"/>
-    </w:p>
-    <w:p>
-      <w:pPr>
-        <w:rPr>
-          <w:rFonts w:ascii="Times New Roman" w:hAnsi="Times New Roman" w:cs="Times New Roman"/>
-        </w:rPr>
-      </w:pPr>
-      <w:r>
-        <w:rPr>
-          <w:rFonts w:ascii="Times New Roman" w:hAnsi="Times New Roman" w:cs="Times New Roman"/>
-        </w:rPr>
-        <w:t xml:space="preserve">tervezett feladat </w:t>
-      </w:r>
-      <w:r>
-        <w:rPr>
-          <w:rFonts w:ascii="Times New Roman" w:hAnsi="Times New Roman" w:cs="Times New Roman"/>
-        </w:rPr>
-        <w:tab/>
-        <w:t>összes</w:t>
-      </w:r>
-      <w:r>
-        <w:rPr>
-          <w:rFonts w:ascii="Times New Roman" w:hAnsi="Times New Roman" w:cs="Times New Roman"/>
-        </w:rPr>
-        <w:t xml:space="preserve"> csoport</w:t>
-      </w:r>
-      <w:r>
-        <w:rPr>
-          <w:rFonts w:ascii="Times New Roman" w:hAnsi="Times New Roman" w:cs="Times New Roman"/>
-        </w:rPr>
-        <w:t xml:space="preserve"> kislistázása </w:t>
-      </w:r>
-    </w:p>
-    <w:p>
-      <w:pPr>
-        <w:rPr>
-          <w:rFonts w:ascii="Times New Roman" w:hAnsi="Times New Roman" w:cs="Times New Roman"/>
-        </w:rPr>
-      </w:pPr>
-      <w:r>
-        <w:rPr>
-          <w:rFonts w:ascii="Times New Roman" w:hAnsi="Times New Roman" w:cs="Times New Roman"/>
-        </w:rPr>
-        <w:t xml:space="preserve">bemenet </w:t>
-      </w:r>
-    </w:p>
-    <w:p>
-      <w:pPr>
-        <w:rPr>
-          <w:rFonts w:ascii="Times New Roman" w:hAnsi="Times New Roman" w:cs="Times New Roman"/>
-        </w:rPr>
-      </w:pPr>
-      <w:r>
-        <w:rPr>
-          <w:rFonts w:ascii="Times New Roman" w:hAnsi="Times New Roman" w:cs="Times New Roman"/>
-        </w:rPr>
-        <w:t xml:space="preserve">kimenet </w:t>
-      </w:r>
-      <w:r>
-        <w:rPr>
-          <w:rFonts w:ascii="Times New Roman" w:hAnsi="Times New Roman" w:cs="Times New Roman"/>
-        </w:rPr>
-        <w:tab/>
-      </w:r>
-      <w:r>
-        <w:rPr>
-          <w:rFonts w:ascii="Times New Roman" w:hAnsi="Times New Roman" w:cs="Times New Roman"/>
-        </w:rPr>
-        <w:tab/>
-      </w:r>
-      <w:r>
-        <w:rPr>
-          <w:rFonts w:ascii="Times New Roman" w:hAnsi="Times New Roman" w:cs="Times New Roman"/>
-        </w:rPr>
-        <w:t>csoport</w:t>
-      </w:r>
-      <w:r>
-        <w:rPr>
-          <w:rFonts w:ascii="Times New Roman" w:hAnsi="Times New Roman" w:cs="Times New Roman"/>
-        </w:rPr>
-        <w:t xml:space="preserve"> listája, adataik </w:t>
-      </w:r>
-    </w:p>
-    <w:p>
-      <w:pPr>
-        <w:rPr>
-          <w:rFonts w:ascii="Times New Roman" w:hAnsi="Times New Roman" w:cs="Times New Roman"/>
-          <w:sz w:val="28"/>
-        </w:rPr>
-      </w:pPr>
-      <w:r>
-        <w:rPr>
-          <w:rFonts w:ascii="Times New Roman" w:hAnsi="Times New Roman" w:cs="Times New Roman"/>
-          <w:sz w:val="28"/>
-        </w:rPr>
-        <w:t>POST /</w:t>
-      </w:r>
-      <w:proofErr w:type="spellStart"/>
-      <w:r>
-        <w:rPr>
-          <w:rFonts w:ascii="Times New Roman" w:hAnsi="Times New Roman" w:cs="Times New Roman"/>
-          <w:sz w:val="28"/>
-        </w:rPr>
-        <w:t>group</w:t>
-      </w:r>
-      <w:proofErr w:type="spellEnd"/>
-      <w:r>
-        <w:rPr>
-          <w:rFonts w:ascii="Times New Roman" w:hAnsi="Times New Roman" w:cs="Times New Roman"/>
-          <w:sz w:val="28"/>
-        </w:rPr>
-        <w:t xml:space="preserve"> </w:t>
-      </w:r>
-    </w:p>
-    <w:p>
-      <w:pPr>
-        <w:rPr>
-          <w:rFonts w:ascii="Times New Roman" w:hAnsi="Times New Roman" w:cs="Times New Roman"/>
-        </w:rPr>
-      </w:pPr>
-      <w:r>
-        <w:rPr>
-          <w:rFonts w:ascii="Times New Roman" w:hAnsi="Times New Roman" w:cs="Times New Roman"/>
-        </w:rPr>
-        <w:t xml:space="preserve">tervezett feladat </w:t>
-      </w:r>
-      <w:r>
-        <w:rPr>
-          <w:rFonts w:ascii="Times New Roman" w:hAnsi="Times New Roman" w:cs="Times New Roman"/>
-        </w:rPr>
-        <w:tab/>
-        <w:t xml:space="preserve">adott </w:t>
-      </w:r>
-      <w:r>
-        <w:rPr>
-          <w:rFonts w:ascii="Times New Roman" w:hAnsi="Times New Roman" w:cs="Times New Roman"/>
-        </w:rPr>
-        <w:t>csoportok</w:t>
-      </w:r>
-      <w:r>
-        <w:rPr>
-          <w:rFonts w:ascii="Times New Roman" w:hAnsi="Times New Roman" w:cs="Times New Roman"/>
-        </w:rPr>
-        <w:t xml:space="preserve"> adatainak kislistázása </w:t>
-      </w:r>
-    </w:p>
-    <w:p>
-      <w:pPr>
-        <w:rPr>
-          <w:rFonts w:ascii="Times New Roman" w:hAnsi="Times New Roman" w:cs="Times New Roman"/>
-        </w:rPr>
-      </w:pPr>
-      <w:r>
-        <w:rPr>
-          <w:rFonts w:ascii="Times New Roman" w:hAnsi="Times New Roman" w:cs="Times New Roman"/>
-        </w:rPr>
-        <w:t xml:space="preserve">bemenet </w:t>
-      </w:r>
-      <w:r>
-        <w:rPr>
-          <w:rFonts w:ascii="Times New Roman" w:hAnsi="Times New Roman" w:cs="Times New Roman"/>
-        </w:rPr>
-        <w:tab/>
-      </w:r>
-      <w:r>
-        <w:rPr>
-          <w:rFonts w:ascii="Times New Roman" w:hAnsi="Times New Roman" w:cs="Times New Roman"/>
-        </w:rPr>
-        <w:tab/>
-        <w:t xml:space="preserve">paraméterként kapott azonosító </w:t>
-      </w:r>
-    </w:p>
-    <w:p>
-      <w:pPr>
-        <w:rPr>
-          <w:rFonts w:ascii="Times New Roman" w:hAnsi="Times New Roman" w:cs="Times New Roman"/>
-        </w:rPr>
-      </w:pPr>
-      <w:r>
-        <w:rPr>
-          <w:rFonts w:ascii="Times New Roman" w:hAnsi="Times New Roman" w:cs="Times New Roman"/>
-        </w:rPr>
-        <w:t xml:space="preserve">kimenet adott </w:t>
-      </w:r>
-      <w:r>
-        <w:rPr>
-          <w:rFonts w:ascii="Times New Roman" w:hAnsi="Times New Roman" w:cs="Times New Roman"/>
-        </w:rPr>
-        <w:tab/>
-      </w:r>
-      <w:r>
-        <w:rPr>
-          <w:rFonts w:ascii="Times New Roman" w:hAnsi="Times New Roman" w:cs="Times New Roman"/>
-        </w:rPr>
-        <w:tab/>
-      </w:r>
-      <w:r>
-        <w:rPr>
-          <w:rFonts w:ascii="Times New Roman" w:hAnsi="Times New Roman" w:cs="Times New Roman"/>
-        </w:rPr>
-        <w:t>csoportok</w:t>
-      </w:r>
-      <w:r>
-        <w:rPr>
-          <w:rFonts w:ascii="Times New Roman" w:hAnsi="Times New Roman" w:cs="Times New Roman"/>
-        </w:rPr>
-        <w:t xml:space="preserve"> adatai </w:t>
-      </w:r>
-    </w:p>
-    <w:p>
-      <w:pPr>
-        <w:rPr>
-          <w:rFonts w:ascii="Times New Roman" w:hAnsi="Times New Roman" w:cs="Times New Roman"/>
-          <w:sz w:val="28"/>
-        </w:rPr>
-      </w:pPr>
-      <w:r>
-        <w:rPr>
-          <w:rFonts w:ascii="Times New Roman" w:hAnsi="Times New Roman" w:cs="Times New Roman"/>
-          <w:sz w:val="28"/>
-        </w:rPr>
-        <w:t>PUT /</w:t>
-      </w:r>
-      <w:proofErr w:type="spellStart"/>
-      <w:r>
-        <w:rPr>
-          <w:rFonts w:ascii="Times New Roman" w:hAnsi="Times New Roman" w:cs="Times New Roman"/>
-          <w:sz w:val="28"/>
-        </w:rPr>
-        <w:t>group</w:t>
-      </w:r>
-      <w:proofErr w:type="spellEnd"/>
-      <w:r>
-        <w:rPr>
-          <w:rFonts w:ascii="Times New Roman" w:hAnsi="Times New Roman" w:cs="Times New Roman"/>
-          <w:sz w:val="28"/>
-        </w:rPr>
-        <w:t>/{</w:t>
-      </w:r>
-      <w:proofErr w:type="spellStart"/>
-      <w:r>
-        <w:rPr>
-          <w:rFonts w:ascii="Times New Roman" w:hAnsi="Times New Roman" w:cs="Times New Roman"/>
-          <w:sz w:val="28"/>
-        </w:rPr>
-        <w:t>id</w:t>
-      </w:r>
-      <w:proofErr w:type="spellEnd"/>
-      <w:r>
-        <w:rPr>
-          <w:rFonts w:ascii="Times New Roman" w:hAnsi="Times New Roman" w:cs="Times New Roman"/>
-          <w:sz w:val="28"/>
-        </w:rPr>
-        <w:t xml:space="preserve">} </w:t>
-      </w:r>
-    </w:p>
-    <w:p>
-      <w:pPr>
-        <w:rPr>
-          <w:rFonts w:ascii="Times New Roman" w:hAnsi="Times New Roman" w:cs="Times New Roman"/>
-        </w:rPr>
-      </w:pPr>
-      <w:r>
-        <w:rPr>
-          <w:rFonts w:ascii="Times New Roman" w:hAnsi="Times New Roman" w:cs="Times New Roman"/>
-        </w:rPr>
-        <w:t xml:space="preserve">tervezett feladat </w:t>
-      </w:r>
-      <w:r>
-        <w:rPr>
-          <w:rFonts w:ascii="Times New Roman" w:hAnsi="Times New Roman" w:cs="Times New Roman"/>
-        </w:rPr>
-        <w:tab/>
-      </w:r>
-      <w:r>
-        <w:rPr>
-          <w:rFonts w:ascii="Times New Roman" w:hAnsi="Times New Roman" w:cs="Times New Roman"/>
-        </w:rPr>
-        <w:t>csoportok</w:t>
-      </w:r>
-      <w:r>
-        <w:rPr>
-          <w:rFonts w:ascii="Times New Roman" w:hAnsi="Times New Roman" w:cs="Times New Roman"/>
-        </w:rPr>
-        <w:t xml:space="preserve"> módosítása </w:t>
-      </w:r>
-    </w:p>
-    <w:p>
-      <w:pPr>
-        <w:rPr>
-          <w:rFonts w:ascii="Times New Roman" w:hAnsi="Times New Roman" w:cs="Times New Roman"/>
-        </w:rPr>
-      </w:pPr>
-      <w:r>
-        <w:rPr>
-          <w:rFonts w:ascii="Times New Roman" w:hAnsi="Times New Roman" w:cs="Times New Roman"/>
-        </w:rPr>
-        <w:t xml:space="preserve">bemenet </w:t>
-      </w:r>
-      <w:r>
-        <w:rPr>
-          <w:rFonts w:ascii="Times New Roman" w:hAnsi="Times New Roman" w:cs="Times New Roman"/>
-        </w:rPr>
-        <w:tab/>
-      </w:r>
-      <w:r>
-        <w:rPr>
-          <w:rFonts w:ascii="Times New Roman" w:hAnsi="Times New Roman" w:cs="Times New Roman"/>
-        </w:rPr>
-        <w:tab/>
-      </w:r>
-      <w:r>
-        <w:rPr>
-          <w:rFonts w:ascii="Times New Roman" w:hAnsi="Times New Roman" w:cs="Times New Roman"/>
-        </w:rPr>
-        <w:t>csoportok</w:t>
-      </w:r>
-      <w:r>
-        <w:rPr>
-          <w:rFonts w:ascii="Times New Roman" w:hAnsi="Times New Roman" w:cs="Times New Roman"/>
-        </w:rPr>
-        <w:t xml:space="preserve"> adatai a módosítottokkal </w:t>
-      </w:r>
-    </w:p>
-    <w:p>
-      <w:pPr>
-        <w:rPr>
-          <w:rFonts w:ascii="Times New Roman" w:hAnsi="Times New Roman" w:cs="Times New Roman"/>
-        </w:rPr>
-      </w:pPr>
-      <w:r>
-        <w:rPr>
-          <w:rFonts w:ascii="Times New Roman" w:hAnsi="Times New Roman" w:cs="Times New Roman"/>
-        </w:rPr>
-        <w:t xml:space="preserve">kimenet </w:t>
-      </w:r>
-      <w:r>
-        <w:rPr>
-          <w:rFonts w:ascii="Times New Roman" w:hAnsi="Times New Roman" w:cs="Times New Roman"/>
-        </w:rPr>
-        <w:tab/>
-      </w:r>
-      <w:r>
-        <w:rPr>
-          <w:rFonts w:ascii="Times New Roman" w:hAnsi="Times New Roman" w:cs="Times New Roman"/>
-        </w:rPr>
-        <w:tab/>
-        <w:t xml:space="preserve">visszajelzés a művelet sikerességéről </w:t>
-      </w:r>
-    </w:p>
-    <w:p>
-      <w:pPr>
-        <w:rPr>
-          <w:rFonts w:ascii="Times New Roman" w:hAnsi="Times New Roman" w:cs="Times New Roman"/>
-          <w:sz w:val="28"/>
-        </w:rPr>
-      </w:pPr>
-      <w:r>
-        <w:rPr>
-          <w:rFonts w:ascii="Times New Roman" w:hAnsi="Times New Roman" w:cs="Times New Roman"/>
-          <w:sz w:val="28"/>
-        </w:rPr>
-        <w:t>DELETE /</w:t>
-      </w:r>
-      <w:proofErr w:type="spellStart"/>
-      <w:r>
-        <w:rPr>
-          <w:rFonts w:ascii="Times New Roman" w:hAnsi="Times New Roman" w:cs="Times New Roman"/>
-          <w:sz w:val="28"/>
-        </w:rPr>
-        <w:t>group</w:t>
-      </w:r>
-      <w:proofErr w:type="spellEnd"/>
-      <w:r>
-        <w:rPr>
-          <w:rFonts w:ascii="Times New Roman" w:hAnsi="Times New Roman" w:cs="Times New Roman"/>
-          <w:sz w:val="28"/>
-        </w:rPr>
-        <w:t>/{</w:t>
-      </w:r>
-      <w:proofErr w:type="spellStart"/>
-      <w:r>
-        <w:rPr>
-          <w:rFonts w:ascii="Times New Roman" w:hAnsi="Times New Roman" w:cs="Times New Roman"/>
-          <w:sz w:val="28"/>
-        </w:rPr>
-        <w:t>id</w:t>
-      </w:r>
-      <w:proofErr w:type="spellEnd"/>
-      <w:r>
-        <w:rPr>
-          <w:rFonts w:ascii="Times New Roman" w:hAnsi="Times New Roman" w:cs="Times New Roman"/>
-          <w:sz w:val="28"/>
-        </w:rPr>
-        <w:t xml:space="preserve">} </w:t>
-      </w:r>
-    </w:p>
-    <w:p>
-      <w:pPr>
-        <w:rPr>
-          <w:rFonts w:ascii="Times New Roman" w:hAnsi="Times New Roman" w:cs="Times New Roman"/>
-        </w:rPr>
-      </w:pPr>
-      <w:r>
-        <w:rPr>
-          <w:rFonts w:ascii="Times New Roman" w:hAnsi="Times New Roman" w:cs="Times New Roman"/>
-        </w:rPr>
-        <w:t xml:space="preserve">tervezett feladat </w:t>
-      </w:r>
-      <w:r>
-        <w:rPr>
-          <w:rFonts w:ascii="Times New Roman" w:hAnsi="Times New Roman" w:cs="Times New Roman"/>
-        </w:rPr>
-        <w:tab/>
-        <w:t xml:space="preserve">töröl egy </w:t>
-      </w:r>
-      <w:r>
-        <w:rPr>
-          <w:rFonts w:ascii="Times New Roman" w:hAnsi="Times New Roman" w:cs="Times New Roman"/>
-        </w:rPr>
-        <w:t>csoportot</w:t>
-      </w:r>
-      <w:r>
-        <w:rPr>
-          <w:rFonts w:ascii="Times New Roman" w:hAnsi="Times New Roman" w:cs="Times New Roman"/>
-        </w:rPr>
-        <w:t xml:space="preserve"> azonosító alapján </w:t>
+        <w:t xml:space="preserve">töröl egy csoportot azonosító alapján </w:t>
       </w:r>
     </w:p>
     <w:p>
@@ -3184,14 +2978,7 @@
           <w:rFonts w:ascii="Times New Roman" w:hAnsi="Times New Roman" w:cs="Times New Roman"/>
           <w:sz w:val="28"/>
         </w:rPr>
-        <w:t>GET /</w:t>
-      </w:r>
-      <w:r>
-        <w:rPr>
-          <w:rFonts w:ascii="Times New Roman" w:hAnsi="Times New Roman" w:cs="Times New Roman"/>
-          <w:sz w:val="28"/>
-        </w:rPr>
-        <w:t>image</w:t>
+        <w:t>GET /image</w:t>
       </w:r>
     </w:p>
     <w:p>
@@ -3211,19 +2998,7 @@
           <w:rFonts w:ascii="Times New Roman" w:hAnsi="Times New Roman" w:cs="Times New Roman"/>
         </w:rPr>
         <w:tab/>
-        <w:t xml:space="preserve">összes </w:t>
-      </w:r>
-      <w:r>
-        <w:rPr>
-          <w:rFonts w:ascii="Times New Roman" w:hAnsi="Times New Roman" w:cs="Times New Roman"/>
-        </w:rPr>
-        <w:t>kép</w:t>
-      </w:r>
-      <w:r>
-        <w:rPr>
-          <w:rFonts w:ascii="Times New Roman" w:hAnsi="Times New Roman" w:cs="Times New Roman"/>
-        </w:rPr>
-        <w:t xml:space="preserve"> kislistázása </w:t>
+        <w:t xml:space="preserve">összes kép kislistázása </w:t>
       </w:r>
     </w:p>
     <w:p>
@@ -3262,47 +3037,22 @@
           <w:rFonts w:ascii="Times New Roman" w:hAnsi="Times New Roman" w:cs="Times New Roman"/>
         </w:rPr>
         <w:tab/>
-      </w:r>
-      <w:r>
-        <w:rPr>
-          <w:rFonts w:ascii="Times New Roman" w:hAnsi="Times New Roman" w:cs="Times New Roman"/>
-        </w:rPr>
-        <w:t>kép</w:t>
-      </w:r>
-      <w:r>
-        <w:rPr>
-          <w:rFonts w:ascii="Times New Roman" w:hAnsi="Times New Roman" w:cs="Times New Roman"/>
-        </w:rPr>
-        <w:t xml:space="preserve"> listája, adataik </w:t>
-      </w:r>
-    </w:p>
-    <w:p>
-      <w:pPr>
-        <w:rPr>
-          <w:rFonts w:ascii="Times New Roman" w:hAnsi="Times New Roman" w:cs="Times New Roman"/>
-          <w:sz w:val="28"/>
-        </w:rPr>
-      </w:pPr>
-      <w:r>
-        <w:rPr>
-          <w:rFonts w:ascii="Times New Roman" w:hAnsi="Times New Roman" w:cs="Times New Roman"/>
-          <w:sz w:val="28"/>
-        </w:rPr>
-        <w:t>POST /</w:t>
-      </w:r>
-      <w:r>
-        <w:rPr>
-          <w:rFonts w:ascii="Times New Roman" w:hAnsi="Times New Roman" w:cs="Times New Roman"/>
-          <w:sz w:val="28"/>
-        </w:rPr>
-        <w:t>image</w:t>
-      </w:r>
-      <w:r>
-        <w:rPr>
-          <w:rFonts w:ascii="Times New Roman" w:hAnsi="Times New Roman" w:cs="Times New Roman"/>
-          <w:sz w:val="28"/>
-        </w:rPr>
-        <w:t xml:space="preserve"> </w:t>
+        <w:t xml:space="preserve">kép listája, adataik </w:t>
+      </w:r>
+    </w:p>
+    <w:p>
+      <w:pPr>
+        <w:rPr>
+          <w:rFonts w:ascii="Times New Roman" w:hAnsi="Times New Roman" w:cs="Times New Roman"/>
+          <w:sz w:val="28"/>
+        </w:rPr>
+      </w:pPr>
+      <w:r>
+        <w:rPr>
+          <w:rFonts w:ascii="Times New Roman" w:hAnsi="Times New Roman" w:cs="Times New Roman"/>
+          <w:sz w:val="28"/>
+        </w:rPr>
+        <w:t xml:space="preserve">POST /image </w:t>
       </w:r>
     </w:p>
     <w:p>
@@ -3322,19 +3072,7 @@
           <w:rFonts w:ascii="Times New Roman" w:hAnsi="Times New Roman" w:cs="Times New Roman"/>
         </w:rPr>
         <w:tab/>
-        <w:t xml:space="preserve">adott </w:t>
-      </w:r>
-      <w:r>
-        <w:rPr>
-          <w:rFonts w:ascii="Times New Roman" w:hAnsi="Times New Roman" w:cs="Times New Roman"/>
-        </w:rPr>
-        <w:t>képek</w:t>
-      </w:r>
-      <w:r>
-        <w:rPr>
-          <w:rFonts w:ascii="Times New Roman" w:hAnsi="Times New Roman" w:cs="Times New Roman"/>
-        </w:rPr>
-        <w:t xml:space="preserve"> adatainak kislistázása </w:t>
+        <w:t xml:space="preserve">adott képek adatainak kislistázása </w:t>
       </w:r>
     </w:p>
     <w:p>
@@ -3386,47 +3124,22 @@
           <w:rFonts w:ascii="Times New Roman" w:hAnsi="Times New Roman" w:cs="Times New Roman"/>
         </w:rPr>
         <w:tab/>
-      </w:r>
-      <w:r>
-        <w:rPr>
-          <w:rFonts w:ascii="Times New Roman" w:hAnsi="Times New Roman" w:cs="Times New Roman"/>
-        </w:rPr>
-        <w:t>képek</w:t>
-      </w:r>
-      <w:r>
-        <w:rPr>
-          <w:rFonts w:ascii="Times New Roman" w:hAnsi="Times New Roman" w:cs="Times New Roman"/>
-        </w:rPr>
-        <w:t xml:space="preserve"> adatai </w:t>
-      </w:r>
-    </w:p>
-    <w:p>
-      <w:pPr>
-        <w:rPr>
-          <w:rFonts w:ascii="Times New Roman" w:hAnsi="Times New Roman" w:cs="Times New Roman"/>
-          <w:sz w:val="28"/>
-        </w:rPr>
-      </w:pPr>
-      <w:r>
-        <w:rPr>
-          <w:rFonts w:ascii="Times New Roman" w:hAnsi="Times New Roman" w:cs="Times New Roman"/>
-          <w:sz w:val="28"/>
-        </w:rPr>
-        <w:t>PUT /</w:t>
-      </w:r>
-      <w:r>
-        <w:rPr>
-          <w:rFonts w:ascii="Times New Roman" w:hAnsi="Times New Roman" w:cs="Times New Roman"/>
-          <w:sz w:val="28"/>
-        </w:rPr>
-        <w:t>image</w:t>
-      </w:r>
-      <w:r>
-        <w:rPr>
-          <w:rFonts w:ascii="Times New Roman" w:hAnsi="Times New Roman" w:cs="Times New Roman"/>
-          <w:sz w:val="28"/>
-        </w:rPr>
-        <w:t>/{</w:t>
+        <w:t xml:space="preserve">képek adatai </w:t>
+      </w:r>
+    </w:p>
+    <w:p>
+      <w:pPr>
+        <w:rPr>
+          <w:rFonts w:ascii="Times New Roman" w:hAnsi="Times New Roman" w:cs="Times New Roman"/>
+          <w:sz w:val="28"/>
+        </w:rPr>
+      </w:pPr>
+      <w:r>
+        <w:rPr>
+          <w:rFonts w:ascii="Times New Roman" w:hAnsi="Times New Roman" w:cs="Times New Roman"/>
+          <w:sz w:val="28"/>
+        </w:rPr>
+        <w:t>PUT /image/{</w:t>
       </w:r>
       <w:proofErr w:type="spellStart"/>
       <w:r>
@@ -3462,18 +3175,7 @@
           <w:rFonts w:ascii="Times New Roman" w:hAnsi="Times New Roman" w:cs="Times New Roman"/>
         </w:rPr>
         <w:tab/>
-      </w:r>
-      <w:r>
-        <w:rPr>
-          <w:rFonts w:ascii="Times New Roman" w:hAnsi="Times New Roman" w:cs="Times New Roman"/>
-        </w:rPr>
-        <w:t>képek</w:t>
-      </w:r>
-      <w:r>
-        <w:rPr>
-          <w:rFonts w:ascii="Times New Roman" w:hAnsi="Times New Roman" w:cs="Times New Roman"/>
-        </w:rPr>
-        <w:t xml:space="preserve"> módosítása </w:t>
+        <w:t xml:space="preserve">képek módosítása </w:t>
       </w:r>
     </w:p>
     <w:p>
@@ -3499,18 +3201,7 @@
           <w:rFonts w:ascii="Times New Roman" w:hAnsi="Times New Roman" w:cs="Times New Roman"/>
         </w:rPr>
         <w:tab/>
-      </w:r>
-      <w:r>
-        <w:rPr>
-          <w:rFonts w:ascii="Times New Roman" w:hAnsi="Times New Roman" w:cs="Times New Roman"/>
-        </w:rPr>
-        <w:t>képek</w:t>
-      </w:r>
-      <w:r>
-        <w:rPr>
-          <w:rFonts w:ascii="Times New Roman" w:hAnsi="Times New Roman" w:cs="Times New Roman"/>
-        </w:rPr>
-        <w:t xml:space="preserve"> adatai a módosítottokkal </w:t>
+        <w:t xml:space="preserve">képek adatai a módosítottokkal </w:t>
       </w:r>
     </w:p>
     <w:p>
@@ -3551,21 +3242,7 @@
           <w:rFonts w:ascii="Times New Roman" w:hAnsi="Times New Roman" w:cs="Times New Roman"/>
           <w:sz w:val="28"/>
         </w:rPr>
-        <w:t>DELETE /</w:t>
-      </w:r>
-      <w:r>
-        <w:rPr>
-          <w:rFonts w:ascii="Times New Roman" w:hAnsi="Times New Roman" w:cs="Times New Roman"/>
-          <w:sz w:val="28"/>
-        </w:rPr>
-        <w:t>image</w:t>
-      </w:r>
-      <w:r>
-        <w:rPr>
-          <w:rFonts w:ascii="Times New Roman" w:hAnsi="Times New Roman" w:cs="Times New Roman"/>
-          <w:sz w:val="28"/>
-        </w:rPr>
-        <w:t>/{</w:t>
+        <w:t>DELETE /image/{</w:t>
       </w:r>
       <w:proofErr w:type="spellStart"/>
       <w:r>
@@ -3601,19 +3278,7 @@
           <w:rFonts w:ascii="Times New Roman" w:hAnsi="Times New Roman" w:cs="Times New Roman"/>
         </w:rPr>
         <w:tab/>
-        <w:t xml:space="preserve">töröl egy </w:t>
-      </w:r>
-      <w:r>
-        <w:rPr>
-          <w:rFonts w:ascii="Times New Roman" w:hAnsi="Times New Roman" w:cs="Times New Roman"/>
-        </w:rPr>
-        <w:t>képet</w:t>
-      </w:r>
-      <w:r>
-        <w:rPr>
-          <w:rFonts w:ascii="Times New Roman" w:hAnsi="Times New Roman" w:cs="Times New Roman"/>
-        </w:rPr>
-        <w:t xml:space="preserve"> azonosító alapján </w:t>
+        <w:t xml:space="preserve">töröl egy képet azonosító alapján </w:t>
       </w:r>
     </w:p>
     <w:p>
@@ -4502,43 +4167,47 @@
         </w:rPr>
         <w:t>ényel.</w:t>
       </w:r>
+    </w:p>
+    <w:p>
+      <w:pPr>
+        <w:rPr>
+          <w:rFonts w:ascii="Times New Roman" w:hAnsi="Times New Roman" w:cs="Times New Roman"/>
+          <w:sz w:val="36"/>
+        </w:rPr>
+      </w:pPr>
+    </w:p>
+    <w:p>
+      <w:r>
+        <w:t xml:space="preserve">A teljes alkalmazás </w:t>
+      </w:r>
+      <w:proofErr w:type="spellStart"/>
+      <w:r>
+        <w:t>Git</w:t>
+      </w:r>
+      <w:proofErr w:type="spellEnd"/>
+      <w:r>
+        <w:t xml:space="preserve"> </w:t>
+      </w:r>
+      <w:proofErr w:type="spellStart"/>
+      <w:r>
+        <w:t>repository</w:t>
+      </w:r>
+      <w:proofErr w:type="spellEnd"/>
+      <w:r>
+        <w:t xml:space="preserve"> -</w:t>
+      </w:r>
+      <w:proofErr w:type="spellStart"/>
+      <w:r>
+        <w:t>ja:</w:t>
+      </w:r>
+      <w:proofErr w:type="spellEnd"/>
+    </w:p>
+    <w:p>
+      <w:r>
+        <w:t>https://github.com/KohanMilan/Vizsgaremek</w:t>
+      </w:r>
       <w:bookmarkStart w:id="0" w:name="_GoBack"/>
       <w:bookmarkEnd w:id="0"/>
-    </w:p>
-    <w:p>
-      <w:pPr>
-        <w:rPr>
-          <w:rFonts w:ascii="Times New Roman" w:hAnsi="Times New Roman" w:cs="Times New Roman"/>
-          <w:sz w:val="36"/>
-        </w:rPr>
-      </w:pPr>
-    </w:p>
-    <w:p>
-      <w:pPr>
-        <w:rPr>
-          <w:rFonts w:ascii="Times New Roman" w:hAnsi="Times New Roman" w:cs="Times New Roman"/>
-          <w:sz w:val="300"/>
-        </w:rPr>
-      </w:pPr>
-      <w:r>
-        <w:t xml:space="preserve">A teljes alkalmazás </w:t>
-      </w:r>
-      <w:proofErr w:type="spellStart"/>
-      <w:r>
-        <w:t>Git</w:t>
-      </w:r>
-      <w:proofErr w:type="spellEnd"/>
-      <w:r>
-        <w:t xml:space="preserve"> </w:t>
-      </w:r>
-      <w:proofErr w:type="spellStart"/>
-      <w:r>
-        <w:t>repository</w:t>
-      </w:r>
-      <w:proofErr w:type="spellEnd"/>
-      <w:r>
-        <w:t xml:space="preserve"> -ja:</w:t>
-      </w:r>
     </w:p>
     <w:sectPr>
       <w:pgSz w:w="11906" w:h="16838"/>
@@ -5104,6 +4773,30 @@
       <w:lang w:eastAsia="hu-HU"/>
     </w:rPr>
   </w:style>
+  <w:style w:type="character" w:styleId="Hiperhivatkozs">
+    <w:name w:val="Hyperlink"/>
+    <w:basedOn w:val="Bekezdsalapbettpusa"/>
+    <w:uiPriority w:val="99"/>
+    <w:semiHidden/>
+    <w:unhideWhenUsed/>
+    <w:rsid w:val="005A6A74"/>
+    <w:rPr>
+      <w:color w:val="0000FF"/>
+      <w:u w:val="single"/>
+    </w:rPr>
+  </w:style>
+  <w:style w:type="character" w:styleId="Mrltotthiperhivatkozs">
+    <w:name w:val="FollowedHyperlink"/>
+    <w:basedOn w:val="Bekezdsalapbettpusa"/>
+    <w:uiPriority w:val="99"/>
+    <w:semiHidden/>
+    <w:unhideWhenUsed/>
+    <w:rsid w:val="005A6A74"/>
+    <w:rPr>
+      <w:color w:val="954F72" w:themeColor="followedHyperlink"/>
+      <w:u w:val="single"/>
+    </w:rPr>
+  </w:style>
 </w:styles>
 </file>
 

</xml_diff>